<commit_message>
we finish. PLEASE CHECK THE IPYNB FILE
</commit_message>
<xml_diff>
--- a/HW4.docx
+++ b/HW4.docx
@@ -34,6 +34,53 @@
     </w:p>
     <w:p>
       <w:r>
+        <w:t>Task 1:</w:t>
+      </w:r>
+    </w:p>
+    <w:p>
+      <w:r>
+        <w:rPr>
+          <w:noProof/>
+        </w:rPr>
+        <w:drawing>
+          <wp:inline distT="0" distB="0" distL="0" distR="0" wp14:anchorId="7BCAECCF" wp14:editId="32EBCC58">
+            <wp:extent cx="5334000" cy="276225"/>
+            <wp:effectExtent l="0" t="0" r="0" b="9525"/>
+            <wp:docPr id="11" name="Picture 11"/>
+            <wp:cNvGraphicFramePr>
+              <a:graphicFrameLocks xmlns:a="http://schemas.openxmlformats.org/drawingml/2006/main" noChangeAspect="1"/>
+            </wp:cNvGraphicFramePr>
+            <a:graphic xmlns:a="http://schemas.openxmlformats.org/drawingml/2006/main">
+              <a:graphicData uri="http://schemas.openxmlformats.org/drawingml/2006/picture">
+                <pic:pic xmlns:pic="http://schemas.openxmlformats.org/drawingml/2006/picture">
+                  <pic:nvPicPr>
+                    <pic:cNvPr id="1" name=""/>
+                    <pic:cNvPicPr/>
+                  </pic:nvPicPr>
+                  <pic:blipFill>
+                    <a:blip r:embed="rId6"/>
+                    <a:stretch>
+                      <a:fillRect/>
+                    </a:stretch>
+                  </pic:blipFill>
+                  <pic:spPr>
+                    <a:xfrm>
+                      <a:off x="0" y="0"/>
+                      <a:ext cx="5334000" cy="276225"/>
+                    </a:xfrm>
+                    <a:prstGeom prst="rect">
+                      <a:avLst/>
+                    </a:prstGeom>
+                  </pic:spPr>
+                </pic:pic>
+              </a:graphicData>
+            </a:graphic>
+          </wp:inline>
+        </w:drawing>
+      </w:r>
+    </w:p>
+    <w:p>
+      <w:r>
         <w:t>Task 2</w:t>
       </w:r>
       <w:r>
@@ -74,12 +121,30 @@
         <w:t>.</w:t>
       </w:r>
       <w:r>
-        <w:t xml:space="preserve"> However, these features also have their drawbacks. Such models are computationally heavy, and at their boundaries (very large or very small values ​​on the x-axis) lead to gradient vanishing, because at these ends the gradient change is almost zero. This can lead to inaccurate and slow predictions.</w:t>
-      </w:r>
-    </w:p>
-    <w:p>
-      <w:r>
-        <w:t>In our case, we expect to get slightly more accurate results for the sigmoid model, because our date is normalized from 0 to 1 and the hyperbolic tangent cannot lead us to great results.</w:t>
+        <w:t xml:space="preserve"> However, these features also have their drawbacks. Such models are computationally heavy, and at their boundaries (very large or very small values ​​on the x-axis) lead to gradient vanishing, because at these ends the gradient change is almost zero. This can lead to slow predictions.</w:t>
+      </w:r>
+    </w:p>
+    <w:p>
+      <w:r>
+        <w:t>In our case, we expect to get slightly more accurate results for the sigmoid model, b</w:t>
+      </w:r>
+      <w:r>
+        <w:t>ut</w:t>
+      </w:r>
+      <w:r>
+        <w:t xml:space="preserve"> we get worse results. Perhaps, </w:t>
+      </w:r>
+      <w:r>
+        <w:t>our initial weights were unsuccessful</w:t>
+      </w:r>
+      <w:r>
+        <w:t xml:space="preserve"> (they were on the sides of the possible values, </w:t>
+      </w:r>
+      <w:r>
+        <w:t>where the gradient is very small</w:t>
+      </w:r>
+      <w:r>
+        <w:t>).</w:t>
       </w:r>
     </w:p>
     <w:p>
@@ -117,7 +182,7 @@
                     </pic:cNvPicPr>
                   </pic:nvPicPr>
                   <pic:blipFill>
-                    <a:blip r:embed="rId5">
+                    <a:blip r:embed="rId7">
                       <a:extLst>
                         <a:ext uri="{28A0092B-C50C-407E-A947-70E740481C1C}">
                           <a14:useLocalDpi xmlns:a14="http://schemas.microsoft.com/office/drawing/2010/main" val="0"/>
@@ -157,14 +222,27 @@
       <w:r>
         <w:t xml:space="preserve">Figure </w:t>
       </w:r>
-      <w:fldSimple w:instr=" SEQ Figure \* ARABIC ">
-        <w:r>
-          <w:rPr>
-            <w:noProof/>
-          </w:rPr>
-          <w:t>1</w:t>
-        </w:r>
-      </w:fldSimple>
+      <w:r>
+        <w:fldChar w:fldCharType="begin"/>
+      </w:r>
+      <w:r>
+        <w:instrText xml:space="preserve"> SEQ Figure \* ARABIC </w:instrText>
+      </w:r>
+      <w:r>
+        <w:fldChar w:fldCharType="separate"/>
+      </w:r>
+      <w:r>
+        <w:rPr>
+          <w:noProof/>
+        </w:rPr>
+        <w:t>1</w:t>
+      </w:r>
+      <w:r>
+        <w:rPr>
+          <w:noProof/>
+        </w:rPr>
+        <w:fldChar w:fldCharType="end"/>
+      </w:r>
     </w:p>
     <w:p>
       <w:pPr>
@@ -179,7 +257,22 @@
         <w:t>epochs</w:t>
       </w:r>
       <w:r>
-        <w:t xml:space="preserve"> affects the performance. When there is a small number of epochs, the influence is significant and you can see a strong improvement in the performance (see </w:t>
+        <w:t xml:space="preserve"> affects the performance. </w:t>
+      </w:r>
+      <w:r>
+        <w:t>More epochs</w:t>
+      </w:r>
+      <w:r>
+        <w:t xml:space="preserve"> mean that we will go through the train set more times, </w:t>
+      </w:r>
+      <w:r>
+        <w:t>during</w:t>
+      </w:r>
+      <w:r>
+        <w:t xml:space="preserve"> learning. </w:t>
+      </w:r>
+      <w:r>
+        <w:t xml:space="preserve">When there is a small number of epochs, the influence is significant and you can see a strong improvement in the performance (see </w:t>
       </w:r>
       <w:r>
         <w:t>Figure 1</w:t>
@@ -191,7 +284,13 @@
         <w:t>point,</w:t>
       </w:r>
       <w:r>
-        <w:t xml:space="preserve"> the system comes to a state of equilibrium and an increase in the number of epochs has almost no effect on the results. In our case, as we can see, there was no significant improvement.</w:t>
+        <w:t xml:space="preserve"> the system comes to a state of equilibrium and an increase in the number of epochs has almost no effect on the results</w:t>
+      </w:r>
+      <w:r>
+        <w:t xml:space="preserve"> and can lead to overfitting</w:t>
+      </w:r>
+      <w:r>
+        <w:t>. In our case, as we can see, there was no significant improvement.</w:t>
       </w:r>
       <w:r>
         <w:rPr>
@@ -201,180 +300,665 @@
         </w:rPr>
         <w:t xml:space="preserve">    </w:t>
       </w:r>
-      <w:r>
+    </w:p>
+    <w:p>
+      <w:pPr>
         <w:rPr>
           <w:lang w:bidi="he-IL"/>
         </w:rPr>
+      </w:pPr>
+      <w:r>
+        <w:rPr>
+          <w:lang w:bidi="he-IL"/>
+        </w:rPr>
+        <w:lastRenderedPageBreak/>
+        <w:t xml:space="preserve">25 epochs: </w:t>
+      </w:r>
+      <w:r>
+        <w:rPr>
+          <w:noProof/>
+        </w:rPr>
+        <w:drawing>
+          <wp:inline distT="0" distB="0" distL="0" distR="0" wp14:anchorId="003E1EB4" wp14:editId="6A2CA1DA">
+            <wp:extent cx="5457825" cy="171450"/>
+            <wp:effectExtent l="0" t="0" r="9525" b="0"/>
+            <wp:docPr id="12" name="Picture 12"/>
+            <wp:cNvGraphicFramePr>
+              <a:graphicFrameLocks xmlns:a="http://schemas.openxmlformats.org/drawingml/2006/main" noChangeAspect="1"/>
+            </wp:cNvGraphicFramePr>
+            <a:graphic xmlns:a="http://schemas.openxmlformats.org/drawingml/2006/main">
+              <a:graphicData uri="http://schemas.openxmlformats.org/drawingml/2006/picture">
+                <pic:pic xmlns:pic="http://schemas.openxmlformats.org/drawingml/2006/picture">
+                  <pic:nvPicPr>
+                    <pic:cNvPr id="1" name=""/>
+                    <pic:cNvPicPr/>
+                  </pic:nvPicPr>
+                  <pic:blipFill>
+                    <a:blip r:embed="rId8"/>
+                    <a:stretch>
+                      <a:fillRect/>
+                    </a:stretch>
+                  </pic:blipFill>
+                  <pic:spPr>
+                    <a:xfrm>
+                      <a:off x="0" y="0"/>
+                      <a:ext cx="5457825" cy="171450"/>
+                    </a:xfrm>
+                    <a:prstGeom prst="rect">
+                      <a:avLst/>
+                    </a:prstGeom>
+                  </pic:spPr>
+                </pic:pic>
+              </a:graphicData>
+            </a:graphic>
+          </wp:inline>
+        </w:drawing>
+      </w:r>
+    </w:p>
+    <w:p>
+      <w:pPr>
+        <w:rPr>
+          <w:lang w:bidi="he-IL"/>
+        </w:rPr>
+      </w:pPr>
+      <w:r>
+        <w:rPr>
+          <w:lang w:bidi="he-IL"/>
+        </w:rPr>
+        <w:t>40 epochs:</w:t>
+      </w:r>
+    </w:p>
+    <w:p>
+      <w:pPr>
+        <w:rPr>
+          <w:lang w:bidi="he-IL"/>
+        </w:rPr>
+      </w:pPr>
+      <w:r>
+        <w:rPr>
+          <w:noProof/>
+        </w:rPr>
+        <w:drawing>
+          <wp:inline distT="0" distB="0" distL="0" distR="0" wp14:anchorId="5FCA9EA2" wp14:editId="7B349D2A">
+            <wp:extent cx="5372100" cy="200025"/>
+            <wp:effectExtent l="0" t="0" r="0" b="9525"/>
+            <wp:docPr id="13" name="Picture 13"/>
+            <wp:cNvGraphicFramePr>
+              <a:graphicFrameLocks xmlns:a="http://schemas.openxmlformats.org/drawingml/2006/main" noChangeAspect="1"/>
+            </wp:cNvGraphicFramePr>
+            <a:graphic xmlns:a="http://schemas.openxmlformats.org/drawingml/2006/main">
+              <a:graphicData uri="http://schemas.openxmlformats.org/drawingml/2006/picture">
+                <pic:pic xmlns:pic="http://schemas.openxmlformats.org/drawingml/2006/picture">
+                  <pic:nvPicPr>
+                    <pic:cNvPr id="1" name=""/>
+                    <pic:cNvPicPr/>
+                  </pic:nvPicPr>
+                  <pic:blipFill>
+                    <a:blip r:embed="rId9"/>
+                    <a:stretch>
+                      <a:fillRect/>
+                    </a:stretch>
+                  </pic:blipFill>
+                  <pic:spPr>
+                    <a:xfrm>
+                      <a:off x="0" y="0"/>
+                      <a:ext cx="5372100" cy="200025"/>
+                    </a:xfrm>
+                    <a:prstGeom prst="rect">
+                      <a:avLst/>
+                    </a:prstGeom>
+                  </pic:spPr>
+                </pic:pic>
+              </a:graphicData>
+            </a:graphic>
+          </wp:inline>
+        </w:drawing>
+      </w:r>
+    </w:p>
+    <w:p>
+      <w:r>
+        <w:t>Task 4</w:t>
+      </w:r>
+      <w:r>
+        <w:t>[3]</w:t>
+      </w:r>
+      <w:r>
+        <w:t xml:space="preserve"> Mini-Batches</w:t>
+      </w:r>
+      <w:r>
+        <w:t>:</w:t>
+      </w:r>
+    </w:p>
+    <w:p>
+      <w:r>
+        <w:t xml:space="preserve">To begin with, let's define the </w:t>
+      </w:r>
+      <w:r>
+        <w:t>disadvantages</w:t>
+      </w:r>
+      <w:r>
+        <w:t xml:space="preserve"> of the SGD. Steps to a minimum are very noisy and not directional. And because of the noise, it can take longer to reach the minimum</w:t>
+      </w:r>
+      <w:r>
+        <w:t xml:space="preserve"> of loss function</w:t>
+      </w:r>
+      <w:r>
+        <w:t xml:space="preserve">. Stochastic gradient descent is </w:t>
+      </w:r>
+      <w:r>
+        <w:t>harder</w:t>
+      </w:r>
+      <w:r>
+        <w:t xml:space="preserve"> to compute.</w:t>
+      </w:r>
+    </w:p>
+    <w:p>
+      <w:r>
+        <w:t>At the same time, a mini-batch, it is a mixture of S</w:t>
+      </w:r>
+      <w:r>
+        <w:t>G</w:t>
+      </w:r>
+      <w:r>
+        <w:t>D and a</w:t>
+      </w:r>
+      <w:r>
+        <w:t xml:space="preserve"> Batch</w:t>
+      </w:r>
+      <w:r>
+        <w:t xml:space="preserve"> gradient descent</w:t>
+      </w:r>
+      <w:r>
+        <w:t>.</w:t>
+      </w:r>
+      <w:r>
         <w:t xml:space="preserve"> </w:t>
       </w:r>
       <w:r>
+        <w:t>I</w:t>
+      </w:r>
+      <w:r>
+        <w:t xml:space="preserve">t is more directional (its vectorization is better) so it is computationally </w:t>
+      </w:r>
+      <w:r>
+        <w:t>simpler,</w:t>
+      </w:r>
+      <w:r>
+        <w:t xml:space="preserve"> and computations require less memory</w:t>
+      </w:r>
+      <w:r>
+        <w:t xml:space="preserve"> and less noisy</w:t>
+      </w:r>
+      <w:r>
+        <w:t>. If this algorithm gets stuck in a local minimum, then some noisy steps can cause it to break out of the local minimum.</w:t>
+      </w:r>
+    </w:p>
+    <w:p>
+      <w:r>
+        <w:t>Pay attention</w:t>
+      </w:r>
+      <w:r>
+        <w:t xml:space="preserve">, that reducing the batch size means that the gradient steps are </w:t>
+      </w:r>
+      <w:r>
+        <w:t>smaller for the same number of samples.</w:t>
+      </w:r>
+      <w:r>
+        <w:t xml:space="preserve"> In our case</w:t>
+      </w:r>
+      <w:r>
+        <w:t xml:space="preserve">, when the number of batches is bigger we get </w:t>
+      </w:r>
+      <w:r>
+        <w:t xml:space="preserve">little </w:t>
+      </w:r>
+      <w:r>
+        <w:t>better results.</w:t>
+      </w:r>
+    </w:p>
+    <w:p>
+      <w:r>
+        <w:t>32:</w:t>
+      </w:r>
+    </w:p>
+    <w:p>
+      <w:r>
+        <w:rPr>
+          <w:noProof/>
+        </w:rPr>
+        <w:drawing>
+          <wp:inline distT="0" distB="0" distL="0" distR="0" wp14:anchorId="7AB0DF53" wp14:editId="6E747513">
+            <wp:extent cx="5267325" cy="276225"/>
+            <wp:effectExtent l="0" t="0" r="9525" b="9525"/>
+            <wp:docPr id="14" name="Picture 14"/>
+            <wp:cNvGraphicFramePr>
+              <a:graphicFrameLocks xmlns:a="http://schemas.openxmlformats.org/drawingml/2006/main" noChangeAspect="1"/>
+            </wp:cNvGraphicFramePr>
+            <a:graphic xmlns:a="http://schemas.openxmlformats.org/drawingml/2006/main">
+              <a:graphicData uri="http://schemas.openxmlformats.org/drawingml/2006/picture">
+                <pic:pic xmlns:pic="http://schemas.openxmlformats.org/drawingml/2006/picture">
+                  <pic:nvPicPr>
+                    <pic:cNvPr id="1" name=""/>
+                    <pic:cNvPicPr/>
+                  </pic:nvPicPr>
+                  <pic:blipFill>
+                    <a:blip r:embed="rId10"/>
+                    <a:stretch>
+                      <a:fillRect/>
+                    </a:stretch>
+                  </pic:blipFill>
+                  <pic:spPr>
+                    <a:xfrm>
+                      <a:off x="0" y="0"/>
+                      <a:ext cx="5267325" cy="276225"/>
+                    </a:xfrm>
+                    <a:prstGeom prst="rect">
+                      <a:avLst/>
+                    </a:prstGeom>
+                  </pic:spPr>
+                </pic:pic>
+              </a:graphicData>
+            </a:graphic>
+          </wp:inline>
+        </w:drawing>
+      </w:r>
+    </w:p>
+    <w:p>
+      <w:r>
+        <w:t>64:</w:t>
+      </w:r>
+    </w:p>
+    <w:p>
+      <w:r>
+        <w:rPr>
+          <w:noProof/>
+        </w:rPr>
+        <w:drawing>
+          <wp:inline distT="0" distB="0" distL="0" distR="0" wp14:anchorId="2A2F75B6" wp14:editId="79C381C8">
+            <wp:extent cx="5343525" cy="228600"/>
+            <wp:effectExtent l="0" t="0" r="9525" b="0"/>
+            <wp:docPr id="15" name="Picture 15"/>
+            <wp:cNvGraphicFramePr>
+              <a:graphicFrameLocks xmlns:a="http://schemas.openxmlformats.org/drawingml/2006/main" noChangeAspect="1"/>
+            </wp:cNvGraphicFramePr>
+            <a:graphic xmlns:a="http://schemas.openxmlformats.org/drawingml/2006/main">
+              <a:graphicData uri="http://schemas.openxmlformats.org/drawingml/2006/picture">
+                <pic:pic xmlns:pic="http://schemas.openxmlformats.org/drawingml/2006/picture">
+                  <pic:nvPicPr>
+                    <pic:cNvPr id="1" name=""/>
+                    <pic:cNvPicPr/>
+                  </pic:nvPicPr>
+                  <pic:blipFill>
+                    <a:blip r:embed="rId11"/>
+                    <a:stretch>
+                      <a:fillRect/>
+                    </a:stretch>
+                  </pic:blipFill>
+                  <pic:spPr>
+                    <a:xfrm>
+                      <a:off x="0" y="0"/>
+                      <a:ext cx="5343525" cy="228600"/>
+                    </a:xfrm>
+                    <a:prstGeom prst="rect">
+                      <a:avLst/>
+                    </a:prstGeom>
+                  </pic:spPr>
+                </pic:pic>
+              </a:graphicData>
+            </a:graphic>
+          </wp:inline>
+        </w:drawing>
+      </w:r>
+    </w:p>
+    <w:p>
+      <w:r>
+        <w:t>Task 4 – Batch normalization</w:t>
+      </w:r>
+      <w:r>
+        <w:t xml:space="preserve"> </w:t>
+      </w:r>
+      <w:r>
+        <w:t>[4]</w:t>
+      </w:r>
+      <w:r>
+        <w:t>:</w:t>
+      </w:r>
+    </w:p>
+    <w:p>
+      <w:r>
+        <w:t xml:space="preserve">Batch normalization is normalizing the mean and variance of each feature at every level of representation during training. It enables to accelerate the learning process due to using higher learning rates and helps with training of very deep networks. </w:t>
+      </w:r>
+    </w:p>
+    <w:p>
+      <w:r>
+        <w:t>We expected to get better results, but the results we get are worser</w:t>
+      </w:r>
+      <w:r>
+        <w:t xml:space="preserve"> sometimes</w:t>
+      </w:r>
+      <w:r>
+        <w:t xml:space="preserve"> than without normalization.</w:t>
+      </w:r>
+      <w:r>
+        <w:t xml:space="preserve"> It could be because our data is not very good.</w:t>
+      </w:r>
+    </w:p>
+    <w:p>
+      <w:r>
+        <w:t>No BATCH_NORMALIZATION:</w:t>
+      </w:r>
+    </w:p>
+    <w:p>
+      <w:r>
+        <w:rPr>
+          <w:noProof/>
+        </w:rPr>
+        <w:drawing>
+          <wp:inline distT="0" distB="0" distL="0" distR="0" wp14:anchorId="2BD37A2D" wp14:editId="6B02D02F">
+            <wp:extent cx="5381625" cy="209550"/>
+            <wp:effectExtent l="0" t="0" r="9525" b="0"/>
+            <wp:docPr id="5" name="Picture 5"/>
+            <wp:cNvGraphicFramePr>
+              <a:graphicFrameLocks xmlns:a="http://schemas.openxmlformats.org/drawingml/2006/main" noChangeAspect="1"/>
+            </wp:cNvGraphicFramePr>
+            <a:graphic xmlns:a="http://schemas.openxmlformats.org/drawingml/2006/main">
+              <a:graphicData uri="http://schemas.openxmlformats.org/drawingml/2006/picture">
+                <pic:pic xmlns:pic="http://schemas.openxmlformats.org/drawingml/2006/picture">
+                  <pic:nvPicPr>
+                    <pic:cNvPr id="1" name=""/>
+                    <pic:cNvPicPr/>
+                  </pic:nvPicPr>
+                  <pic:blipFill>
+                    <a:blip r:embed="rId12"/>
+                    <a:stretch>
+                      <a:fillRect/>
+                    </a:stretch>
+                  </pic:blipFill>
+                  <pic:spPr>
+                    <a:xfrm>
+                      <a:off x="0" y="0"/>
+                      <a:ext cx="5381625" cy="209550"/>
+                    </a:xfrm>
+                    <a:prstGeom prst="rect">
+                      <a:avLst/>
+                    </a:prstGeom>
+                  </pic:spPr>
+                </pic:pic>
+              </a:graphicData>
+            </a:graphic>
+          </wp:inline>
+        </w:drawing>
+      </w:r>
+    </w:p>
+    <w:p>
+      <w:r>
+        <w:t>With BATCH_NORMALIZATION</w:t>
+      </w:r>
+      <w:r>
+        <w:t>:</w:t>
+      </w:r>
+    </w:p>
+    <w:p>
+      <w:r>
+        <w:rPr>
+          <w:noProof/>
+        </w:rPr>
+        <w:drawing>
+          <wp:inline distT="0" distB="0" distL="0" distR="0" wp14:anchorId="4641CC22" wp14:editId="6540FE01">
+            <wp:extent cx="5486400" cy="285750"/>
+            <wp:effectExtent l="0" t="0" r="0" b="0"/>
+            <wp:docPr id="6" name="Picture 6"/>
+            <wp:cNvGraphicFramePr>
+              <a:graphicFrameLocks xmlns:a="http://schemas.openxmlformats.org/drawingml/2006/main" noChangeAspect="1"/>
+            </wp:cNvGraphicFramePr>
+            <a:graphic xmlns:a="http://schemas.openxmlformats.org/drawingml/2006/main">
+              <a:graphicData uri="http://schemas.openxmlformats.org/drawingml/2006/picture">
+                <pic:pic xmlns:pic="http://schemas.openxmlformats.org/drawingml/2006/picture">
+                  <pic:nvPicPr>
+                    <pic:cNvPr id="1" name=""/>
+                    <pic:cNvPicPr/>
+                  </pic:nvPicPr>
+                  <pic:blipFill>
+                    <a:blip r:embed="rId13"/>
+                    <a:stretch>
+                      <a:fillRect/>
+                    </a:stretch>
+                  </pic:blipFill>
+                  <pic:spPr>
+                    <a:xfrm>
+                      <a:off x="0" y="0"/>
+                      <a:ext cx="5486400" cy="285750"/>
+                    </a:xfrm>
+                    <a:prstGeom prst="rect">
+                      <a:avLst/>
+                    </a:prstGeom>
+                  </pic:spPr>
+                </pic:pic>
+              </a:graphicData>
+            </a:graphic>
+          </wp:inline>
+        </w:drawing>
+      </w:r>
+    </w:p>
+    <w:p>
+      <w:pPr>
         <w:rPr>
           <w:b/>
           <w:bCs/>
-          <w:lang w:bidi="he-IL"/>
-        </w:rPr>
-        <w:t>O</w:t>
-      </w:r>
+        </w:rPr>
+      </w:pPr>
       <w:r>
         <w:rPr>
           <w:b/>
           <w:bCs/>
-          <w:lang w:bidi="he-IL"/>
-        </w:rPr>
-        <w:t>verfitting</w:t>
-      </w:r>
-      <w:r>
+        </w:rPr>
+        <w:t>Part 2</w:t>
+      </w:r>
+    </w:p>
+    <w:p>
+      <w:r>
+        <w:t>Task 1: 2D CNN</w:t>
+      </w:r>
+    </w:p>
+    <w:p>
+      <w:r>
+        <w:rPr>
+          <w:i/>
+          <w:iCs/>
+        </w:rPr>
+        <w:t>How many layers does it have?</w:t>
+      </w:r>
+      <w:r>
+        <w:t xml:space="preserve"> </w:t>
+      </w:r>
+      <w:r>
+        <w:t xml:space="preserve"> It has 8 layers (</w:t>
+      </w:r>
+      <w:r>
+        <w:t xml:space="preserve"> </w:t>
+      </w:r>
+      <w:r>
+        <w:t>5</w:t>
+      </w:r>
+      <w:r>
+        <w:t xml:space="preserve"> </w:t>
+      </w:r>
+      <w:r>
+        <w:t xml:space="preserve">convolutional </w:t>
+      </w:r>
+      <w:r>
+        <w:t>layers</w:t>
+      </w:r>
+      <w:r>
+        <w:t xml:space="preserve"> + 3 Den</w:t>
+      </w:r>
+      <w:r>
+        <w:t>s</w:t>
+      </w:r>
+      <w:r>
+        <w:t>e</w:t>
+      </w:r>
+      <w:r>
+        <w:t>)</w:t>
+      </w:r>
+      <w:r>
+        <w:t>.</w:t>
+      </w:r>
+    </w:p>
+    <w:p>
+      <w:r>
+        <w:rPr>
+          <w:i/>
+          <w:iCs/>
+        </w:rPr>
+        <w:t>How many filters in each layer?</w:t>
+      </w:r>
+      <w:r>
+        <w:t xml:space="preserve"> [64, 128, 128, 256, 256]</w:t>
+      </w:r>
+    </w:p>
+    <w:p>
+      <w:r>
+        <w:rPr>
+          <w:i/>
+          <w:iCs/>
+        </w:rPr>
+        <w:t xml:space="preserve">Would the number of </w:t>
+      </w:r>
+      <w:r>
+        <w:rPr>
+          <w:i/>
+          <w:iCs/>
+        </w:rPr>
+        <w:t>parameters</w:t>
+      </w:r>
+      <w:r>
+        <w:rPr>
+          <w:i/>
+          <w:iCs/>
+        </w:rPr>
+        <w:t xml:space="preserve"> be similar to a fully connected NN?</w:t>
+      </w:r>
+      <w:r>
+        <w:t xml:space="preserve"> The number of parameters will be bigger in fully connected NN because in fully connected NN</w:t>
+      </w:r>
+      <w:r>
+        <w:t xml:space="preserve"> every neuron in one layer </w:t>
+      </w:r>
+      <w:r>
+        <w:t xml:space="preserve">connected </w:t>
+      </w:r>
+      <w:r>
+        <w:lastRenderedPageBreak/>
+        <w:t>to every neuron in another layer</w:t>
+      </w:r>
+      <w:r>
+        <w:t>, while in CNN groups of neurons (depends on filter) have the same weight so we need to learn less.</w:t>
+      </w:r>
+      <w:r>
+        <w:t xml:space="preserve"> [5]</w:t>
+      </w:r>
+    </w:p>
+    <w:p>
+      <w:pPr>
         <w:rPr>
           <w:b/>
           <w:bCs/>
-          <w:lang w:bidi="he-IL"/>
-        </w:rPr>
-        <w:t>, maybe architecture not good</w:t>
-      </w:r>
-    </w:p>
-    <w:p>
-      <w:r>
-        <w:t>Task 4</w:t>
-      </w:r>
-      <w:r>
-        <w:t>[3]</w:t>
-      </w:r>
-      <w:r>
-        <w:t xml:space="preserve"> Mini-Batches</w:t>
-      </w:r>
-      <w:r>
-        <w:t>:</w:t>
-      </w:r>
-    </w:p>
-    <w:p>
-      <w:r>
-        <w:t xml:space="preserve">To begin with, </w:t>
-      </w:r>
-      <w:proofErr w:type="gramStart"/>
-      <w:r>
-        <w:t>let's</w:t>
-      </w:r>
-      <w:proofErr w:type="gramEnd"/>
-      <w:r>
-        <w:t xml:space="preserve"> define the </w:t>
-      </w:r>
-      <w:r>
-        <w:t>disadvantages</w:t>
-      </w:r>
-      <w:r>
-        <w:t xml:space="preserve"> of the SGD. Steps to a minimum are very noisy and not directional. And because of the noise, it can take longer to reach the minimum</w:t>
-      </w:r>
-      <w:r>
-        <w:t xml:space="preserve"> of loss function</w:t>
-      </w:r>
-      <w:r>
-        <w:t xml:space="preserve">. Stochastic gradient descent is </w:t>
-      </w:r>
-      <w:r>
-        <w:t>harder</w:t>
-      </w:r>
-      <w:r>
-        <w:t xml:space="preserve"> to compute.</w:t>
-      </w:r>
-    </w:p>
-    <w:p>
-      <w:r>
-        <w:lastRenderedPageBreak/>
-        <w:t xml:space="preserve">At the same time, a </w:t>
-      </w:r>
-      <w:proofErr w:type="gramStart"/>
-      <w:r>
-        <w:t>mini-batch</w:t>
-      </w:r>
-      <w:proofErr w:type="gramEnd"/>
-      <w:r>
-        <w:t>, it is a mixture of S</w:t>
-      </w:r>
-      <w:r>
-        <w:t>G</w:t>
-      </w:r>
-      <w:r>
-        <w:t>D and a</w:t>
-      </w:r>
-      <w:r>
-        <w:t xml:space="preserve"> Batch</w:t>
-      </w:r>
-      <w:r>
-        <w:t xml:space="preserve"> gradient descent</w:t>
-      </w:r>
-      <w:r>
-        <w:t>.</w:t>
-      </w:r>
-      <w:r>
-        <w:t xml:space="preserve"> </w:t>
-      </w:r>
-      <w:r>
-        <w:t>I</w:t>
-      </w:r>
-      <w:r>
-        <w:t xml:space="preserve">t is more directional (its vectorization is better) so it is computationally </w:t>
-      </w:r>
-      <w:r>
-        <w:t>simpler,</w:t>
-      </w:r>
-      <w:r>
-        <w:t xml:space="preserve"> and computations require less memory</w:t>
-      </w:r>
-      <w:r>
-        <w:t xml:space="preserve"> and less noisy</w:t>
-      </w:r>
-      <w:r>
-        <w:t>. If this algorithm gets stuck in a local minimum, then some noisy steps can cause it to break out of the local minimum.</w:t>
-      </w:r>
-    </w:p>
-    <w:p>
-      <w:r>
-        <w:t>Task 4 – Batch normalization</w:t>
-      </w:r>
-      <w:r>
-        <w:t xml:space="preserve"> </w:t>
-      </w:r>
-      <w:r>
-        <w:t>[4]</w:t>
-      </w:r>
-      <w:r>
-        <w:t>:</w:t>
-      </w:r>
-    </w:p>
-    <w:p>
-      <w:r>
-        <w:t xml:space="preserve">Batch normalization is normalizing the mean and variance of each feature at every level of representation during training. It enables to accelerate the learning process due to using higher learning rates and helps with training of very deep networks. </w:t>
-      </w:r>
-    </w:p>
-    <w:p>
-      <w:r>
-        <w:t>We expected to get better results, but the results we get are worser</w:t>
-      </w:r>
-      <w:r>
-        <w:t xml:space="preserve"> sometimes</w:t>
-      </w:r>
-      <w:r>
-        <w:t xml:space="preserve"> than without normalization.</w:t>
-      </w:r>
-    </w:p>
-    <w:p>
-      <w:pPr>
+        </w:rPr>
+      </w:pPr>
+      <w:r>
         <w:rPr>
           <w:b/>
           <w:bCs/>
         </w:rPr>
-      </w:pPr>
+        <w:t xml:space="preserve">#params of CNN = </w:t>
+      </w:r>
       <w:r>
         <w:rPr>
           <w:b/>
           <w:bCs/>
         </w:rPr>
-        <w:t>Part 2</w:t>
-      </w:r>
-    </w:p>
-    <w:p>
-      <w:r>
-        <w:t>Task 1: 2D CNN</w:t>
+        <w:t xml:space="preserve">((shape of width of the filter * shape of height of the filter * number of filters in the previous </w:t>
+      </w:r>
+      <w:proofErr w:type="spellStart"/>
+      <w:r>
+        <w:rPr>
+          <w:b/>
+          <w:bCs/>
+        </w:rPr>
+        <w:t>layer+</w:t>
+      </w:r>
+      <w:r>
+        <w:rPr>
+          <w:b/>
+          <w:bCs/>
+        </w:rPr>
+        <w:t>bias</w:t>
+      </w:r>
+      <w:proofErr w:type="spellEnd"/>
+      <w:r>
+        <w:rPr>
+          <w:b/>
+          <w:bCs/>
+        </w:rPr>
+        <w:t>)*number of filters)</w:t>
+      </w:r>
+      <w:r>
+        <w:rPr>
+          <w:b/>
+          <w:bCs/>
+        </w:rPr>
+        <w:t>[8]</w:t>
+      </w:r>
+    </w:p>
+    <w:p>
+      <w:pPr>
+        <w:rPr>
+          <w:b/>
+          <w:bCs/>
+        </w:rPr>
+      </w:pPr>
+      <w:r>
+        <w:rPr>
+          <w:b/>
+          <w:bCs/>
+        </w:rPr>
+        <w:t>#params of FC</w:t>
+      </w:r>
+      <w:r>
+        <w:rPr>
+          <w:b/>
+          <w:bCs/>
+        </w:rPr>
+        <w:t xml:space="preserve"> = </w:t>
+      </w:r>
+      <w:r>
+        <w:rPr>
+          <w:b/>
+          <w:bCs/>
+        </w:rPr>
+        <w:t>((current layer neurons c * previous layer neurons p)+</w:t>
+      </w:r>
+      <w:r>
+        <w:rPr>
+          <w:b/>
+          <w:bCs/>
+        </w:rPr>
+        <w:t>bias</w:t>
+      </w:r>
+      <w:r>
+        <w:rPr>
+          <w:b/>
+          <w:bCs/>
+        </w:rPr>
+        <w:t>*c)</w:t>
+      </w:r>
+      <w:r>
+        <w:rPr>
+          <w:b/>
+          <w:bCs/>
+        </w:rPr>
+        <w:t>[8], where c is a current layer</w:t>
       </w:r>
     </w:p>
     <w:p>
@@ -383,135 +967,73 @@
           <w:i/>
           <w:iCs/>
         </w:rPr>
-        <w:t>How many layers does it have?</w:t>
-      </w:r>
-      <w:r>
-        <w:t xml:space="preserve"> It has </w:t>
-      </w:r>
-      <w:r>
-        <w:t>5</w:t>
-      </w:r>
-      <w:r>
-        <w:t xml:space="preserve"> layers</w:t>
-      </w:r>
-      <w:r>
-        <w:t xml:space="preserve"> + 3 </w:t>
-      </w:r>
-      <w:proofErr w:type="spellStart"/>
-      <w:r>
-        <w:t>Dence</w:t>
-      </w:r>
-      <w:proofErr w:type="spellEnd"/>
+        <w:t>Is this specific NN performing regularization?</w:t>
+      </w:r>
+      <w:r>
+        <w:t xml:space="preserve"> There is dropout </w:t>
+      </w:r>
+      <w:r>
+        <w:t xml:space="preserve">and L2 regularization </w:t>
+      </w:r>
+      <w:r>
+        <w:t xml:space="preserve">in the code. The </w:t>
+      </w:r>
+      <w:r>
+        <w:t>dropout</w:t>
+      </w:r>
+      <w:r>
+        <w:t xml:space="preserve"> </w:t>
+      </w:r>
+      <w:r>
+        <w:t>randomly drops out nodes during training</w:t>
+      </w:r>
+      <w:r>
+        <w:t xml:space="preserve"> </w:t>
+      </w:r>
+      <w:r>
+        <w:t xml:space="preserve">and so </w:t>
+      </w:r>
+      <w:r>
+        <w:t>provide regularization to reduce overfitting</w:t>
+      </w:r>
+      <w:r>
+        <w:t xml:space="preserve"> [</w:t>
+      </w:r>
+      <w:r>
+        <w:t>6</w:t>
+      </w:r>
+      <w:r>
+        <w:t>]</w:t>
+      </w:r>
       <w:r>
         <w:t>.</w:t>
       </w:r>
-    </w:p>
-    <w:p>
-      <w:r>
-        <w:rPr>
-          <w:i/>
-          <w:iCs/>
-        </w:rPr>
-        <w:t>How many filters in each layer?</w:t>
-      </w:r>
-      <w:r>
-        <w:t xml:space="preserve"> [64, 128, 128, 256, 256]</w:t>
-      </w:r>
-    </w:p>
-    <w:p>
-      <w:r>
-        <w:rPr>
-          <w:i/>
-          <w:iCs/>
-        </w:rPr>
-        <w:t xml:space="preserve">Would the number of </w:t>
-      </w:r>
-      <w:r>
-        <w:rPr>
-          <w:i/>
-          <w:iCs/>
-        </w:rPr>
-        <w:t>parameters</w:t>
-      </w:r>
-      <w:r>
-        <w:rPr>
-          <w:i/>
-          <w:iCs/>
-        </w:rPr>
-        <w:t xml:space="preserve"> be </w:t>
-      </w:r>
-      <w:proofErr w:type="gramStart"/>
-      <w:r>
-        <w:rPr>
-          <w:i/>
-          <w:iCs/>
-        </w:rPr>
-        <w:t>similar to</w:t>
-      </w:r>
-      <w:proofErr w:type="gramEnd"/>
-      <w:r>
-        <w:rPr>
-          <w:i/>
-          <w:iCs/>
-        </w:rPr>
-        <w:t xml:space="preserve"> a fully connected NN?</w:t>
-      </w:r>
-      <w:r>
-        <w:t xml:space="preserve"> The number of parameters will be bigger in fully connected NN because in fully connected NN</w:t>
-      </w:r>
-      <w:r>
-        <w:t xml:space="preserve"> every neuron in one layer </w:t>
-      </w:r>
-      <w:r>
-        <w:t xml:space="preserve">connected </w:t>
-      </w:r>
-      <w:r>
-        <w:t>to every neuron in another layer</w:t>
-      </w:r>
-      <w:r>
-        <w:t>, while in CNN groups of neurons (depends on filter) have the same weight so we need to learn less.</w:t>
-      </w:r>
-      <w:r>
-        <w:t xml:space="preserve"> [5]</w:t>
-      </w:r>
-    </w:p>
-    <w:p>
-      <w:r>
-        <w:rPr>
-          <w:i/>
-          <w:iCs/>
-        </w:rPr>
-        <w:t>Is this specific NN performing regularization?</w:t>
-      </w:r>
-      <w:r>
-        <w:t xml:space="preserve"> There is dropout in the code. The function </w:t>
-      </w:r>
-      <w:r>
-        <w:t>randomly drops out nodes during training</w:t>
+      <w:r>
+        <w:t xml:space="preserve"> L2 – tries to</w:t>
       </w:r>
       <w:r>
         <w:t xml:space="preserve"> </w:t>
       </w:r>
       <w:r>
-        <w:t xml:space="preserve">and so </w:t>
-      </w:r>
-      <w:r>
-        <w:t>provide regularization to reduce overfitting</w:t>
-      </w:r>
-      <w:r>
-        <w:t xml:space="preserve"> [</w:t>
-      </w:r>
-      <w:r>
-        <w:t>6</w:t>
-      </w:r>
-      <w:r>
-        <w:t>]</w:t>
-      </w:r>
-      <w:r>
-        <w:t>.</w:t>
-      </w:r>
-      <w:r>
-        <w:t xml:space="preserve"> L2 – tries to </w:t>
+        <w:t>reduce overfitt</w:t>
+      </w:r>
+      <w:r>
+        <w:t>i</w:t>
+      </w:r>
+      <w:r>
+        <w:t>ng</w:t>
+      </w:r>
+      <w:r>
+        <w:t xml:space="preserve">. </w:t>
+      </w:r>
+      <w:r>
+        <w:t xml:space="preserve">L2 regularization is also known as weight reduction because it causes the weights to decrease to zero </w:t>
+      </w:r>
+      <w:r>
+        <w:t>(but not exactly zero)</w:t>
+      </w:r>
+      <w:r>
+        <w:t>.[7]</w:t>
       </w:r>
     </w:p>
     <w:p/>
@@ -521,13 +1043,140 @@
       </w:r>
     </w:p>
     <w:p>
-      <w:pPr>
-        <w:rPr>
-          <w:lang w:val="ru-RU"/>
-        </w:rPr>
-      </w:pPr>
-    </w:p>
-    <w:p/>
+      <w:r>
+        <w:t xml:space="preserve">Initial number of filters: </w:t>
+      </w:r>
+    </w:p>
+    <w:p>
+      <w:r>
+        <w:rPr>
+          <w:noProof/>
+        </w:rPr>
+        <w:drawing>
+          <wp:inline distT="0" distB="0" distL="0" distR="0" wp14:anchorId="500261E2" wp14:editId="0671ED3A">
+            <wp:extent cx="5019675" cy="295275"/>
+            <wp:effectExtent l="0" t="0" r="9525" b="9525"/>
+            <wp:docPr id="9" name="Picture 9"/>
+            <wp:cNvGraphicFramePr>
+              <a:graphicFrameLocks xmlns:a="http://schemas.openxmlformats.org/drawingml/2006/main" noChangeAspect="1"/>
+            </wp:cNvGraphicFramePr>
+            <a:graphic xmlns:a="http://schemas.openxmlformats.org/drawingml/2006/main">
+              <a:graphicData uri="http://schemas.openxmlformats.org/drawingml/2006/picture">
+                <pic:pic xmlns:pic="http://schemas.openxmlformats.org/drawingml/2006/picture">
+                  <pic:nvPicPr>
+                    <pic:cNvPr id="1" name=""/>
+                    <pic:cNvPicPr/>
+                  </pic:nvPicPr>
+                  <pic:blipFill>
+                    <a:blip r:embed="rId14"/>
+                    <a:stretch>
+                      <a:fillRect/>
+                    </a:stretch>
+                  </pic:blipFill>
+                  <pic:spPr>
+                    <a:xfrm>
+                      <a:off x="0" y="0"/>
+                      <a:ext cx="5019675" cy="295275"/>
+                    </a:xfrm>
+                    <a:prstGeom prst="rect">
+                      <a:avLst/>
+                    </a:prstGeom>
+                  </pic:spPr>
+                </pic:pic>
+              </a:graphicData>
+            </a:graphic>
+          </wp:inline>
+        </w:drawing>
+      </w:r>
+    </w:p>
+    <w:p>
+      <w:r>
+        <w:t>Reduced number of filters:</w:t>
+      </w:r>
+    </w:p>
+    <w:p>
+      <w:r>
+        <w:rPr>
+          <w:noProof/>
+        </w:rPr>
+        <w:drawing>
+          <wp:inline distT="0" distB="0" distL="0" distR="0" wp14:anchorId="0A392830" wp14:editId="4DC774B5">
+            <wp:extent cx="5210175" cy="228600"/>
+            <wp:effectExtent l="0" t="0" r="9525" b="0"/>
+            <wp:docPr id="16" name="Picture 16"/>
+            <wp:cNvGraphicFramePr>
+              <a:graphicFrameLocks xmlns:a="http://schemas.openxmlformats.org/drawingml/2006/main" noChangeAspect="1"/>
+            </wp:cNvGraphicFramePr>
+            <a:graphic xmlns:a="http://schemas.openxmlformats.org/drawingml/2006/main">
+              <a:graphicData uri="http://schemas.openxmlformats.org/drawingml/2006/picture">
+                <pic:pic xmlns:pic="http://schemas.openxmlformats.org/drawingml/2006/picture">
+                  <pic:nvPicPr>
+                    <pic:cNvPr id="1" name=""/>
+                    <pic:cNvPicPr/>
+                  </pic:nvPicPr>
+                  <pic:blipFill>
+                    <a:blip r:embed="rId15"/>
+                    <a:stretch>
+                      <a:fillRect/>
+                    </a:stretch>
+                  </pic:blipFill>
+                  <pic:spPr>
+                    <a:xfrm>
+                      <a:off x="0" y="0"/>
+                      <a:ext cx="5210175" cy="228600"/>
+                    </a:xfrm>
+                    <a:prstGeom prst="rect">
+                      <a:avLst/>
+                    </a:prstGeom>
+                  </pic:spPr>
+                </pic:pic>
+              </a:graphicData>
+            </a:graphic>
+          </wp:inline>
+        </w:drawing>
+      </w:r>
+    </w:p>
+    <w:p>
+      <w:r>
+        <w:t>Redu</w:t>
+      </w:r>
+      <w:r>
+        <w:t>cing the number of filters leads to reducing complexity of the model.</w:t>
+      </w:r>
+      <w:r>
+        <w:t xml:space="preserve"> We can see that loss reduced, but the accuracy </w:t>
+      </w:r>
+      <w:r>
+        <w:t xml:space="preserve">is not really </w:t>
+      </w:r>
+      <w:r>
+        <w:t xml:space="preserve">affected from the reducing of filters. </w:t>
+      </w:r>
+      <w:r>
+        <w:t xml:space="preserve">This phenomena is not constant we saw some changes, </w:t>
+      </w:r>
+      <w:r>
+        <w:t>influenced by initial weights.</w:t>
+      </w:r>
+    </w:p>
+    <w:p>
+      <w:r>
+        <w:t>PAY ATTENTION:::</w:t>
+      </w:r>
+      <w:r>
+        <w:br/>
+        <w:t>RESULTS IN IPYNB COULD</w:t>
+      </w:r>
+      <w:r>
+        <w:t xml:space="preserve"> DIFER FROM RESULTS IN THIS</w:t>
+      </w:r>
+      <w:r>
+        <w:t xml:space="preserve"> DOCUMENT, BECAUSE WE HAVE R</w:t>
+      </w:r>
+      <w:r>
+        <w:t>AN THE CODE MANY TIMES</w:t>
+      </w:r>
+    </w:p>
     <w:p>
       <w:r>
         <w:t>References:</w:t>
@@ -537,7 +1186,7 @@
       <w:r>
         <w:t xml:space="preserve">[1] </w:t>
       </w:r>
-      <w:hyperlink r:id="rId6" w:history="1">
+      <w:hyperlink r:id="rId16" w:history="1">
         <w:r>
           <w:rPr>
             <w:rStyle w:val="Hyperlink"/>
@@ -550,7 +1199,7 @@
       <w:r>
         <w:t xml:space="preserve">[2] </w:t>
       </w:r>
-      <w:hyperlink r:id="rId7" w:history="1">
+      <w:hyperlink r:id="rId17" w:history="1">
         <w:r>
           <w:rPr>
             <w:rStyle w:val="Hyperlink"/>
@@ -569,7 +1218,7 @@
       <w:r>
         <w:t xml:space="preserve">[3] </w:t>
       </w:r>
-      <w:hyperlink r:id="rId8" w:history="1">
+      <w:hyperlink r:id="rId18" w:history="1">
         <w:r>
           <w:rPr>
             <w:rStyle w:val="Hyperlink"/>
@@ -590,7 +1239,7 @@
       <w:r>
         <w:t xml:space="preserve">[5] </w:t>
       </w:r>
-      <w:hyperlink r:id="rId9" w:history="1">
+      <w:hyperlink r:id="rId19" w:history="1">
         <w:r>
           <w:rPr>
             <w:rStyle w:val="Hyperlink"/>
@@ -603,12 +1252,38 @@
       <w:r>
         <w:t xml:space="preserve">[6] </w:t>
       </w:r>
-      <w:hyperlink r:id="rId10" w:history="1">
+      <w:hyperlink r:id="rId20" w:history="1">
         <w:r>
           <w:rPr>
             <w:rStyle w:val="Hyperlink"/>
           </w:rPr>
           <w:t>https://machinelearningmastery.com/dropout-for-regularizing-deep-neural-networks/</w:t>
+        </w:r>
+      </w:hyperlink>
+    </w:p>
+    <w:p>
+      <w:r>
+        <w:t xml:space="preserve">[7] </w:t>
+      </w:r>
+      <w:hyperlink r:id="rId21" w:history="1">
+        <w:r>
+          <w:rPr>
+            <w:rStyle w:val="Hyperlink"/>
+          </w:rPr>
+          <w:t>https://www.analyticsvidhya.com/blog/2018/04/fundamentals-deep-learning-regularization-techniques/</w:t>
+        </w:r>
+      </w:hyperlink>
+    </w:p>
+    <w:p>
+      <w:r>
+        <w:t xml:space="preserve">[8] </w:t>
+      </w:r>
+      <w:hyperlink r:id="rId22" w:history="1">
+        <w:r>
+          <w:rPr>
+            <w:rStyle w:val="Hyperlink"/>
+          </w:rPr>
+          <w:t>https://towardsdatascience.com/understanding-and-calculating-the-number-of-parameters-in-convolution-neural-networks-cnns-fc88790d530d</w:t>
         </w:r>
       </w:hyperlink>
     </w:p>
@@ -1251,6 +1926,18 @@
       <w:szCs w:val="18"/>
     </w:rPr>
   </w:style>
+  <w:style w:type="character" w:styleId="FollowedHyperlink">
+    <w:name w:val="FollowedHyperlink"/>
+    <w:basedOn w:val="DefaultParagraphFont"/>
+    <w:uiPriority w:val="99"/>
+    <w:semiHidden/>
+    <w:unhideWhenUsed/>
+    <w:rsid w:val="00687BC8"/>
+    <w:rPr>
+      <w:color w:val="954F72" w:themeColor="followedHyperlink"/>
+      <w:u w:val="single"/>
+    </w:rPr>
+  </w:style>
 </w:styles>
 </file>
 
@@ -1547,4 +2234,16 @@
     </a:ext>
   </a:extLst>
 </a:theme>
+</file>
+
+<file path=customXml/item1.xml><?xml version="1.0" encoding="utf-8"?>
+<b:Sources xmlns:b="http://schemas.openxmlformats.org/officeDocument/2006/bibliography" xmlns="http://schemas.openxmlformats.org/officeDocument/2006/bibliography" SelectedStyle="\APASixthEditionOfficeOnline.xsl" StyleName="APA" Version="6"/>
+</file>
+
+<file path=customXml/itemProps1.xml><?xml version="1.0" encoding="utf-8"?>
+<ds:datastoreItem xmlns:ds="http://schemas.openxmlformats.org/officeDocument/2006/customXml" ds:itemID="{AFA1EE14-E486-4B81-89CC-7978EF394356}">
+  <ds:schemaRefs>
+    <ds:schemaRef ds:uri="http://schemas.openxmlformats.org/officeDocument/2006/bibliography"/>
+  </ds:schemaRefs>
+</ds:datastoreItem>
 </file>
</xml_diff>